<commit_message>
meeting notes and documents
</commit_message>
<xml_diff>
--- a/Admin/MgmtFeedbackMeetings/26_10_22/Form A - 26_10_22 Agenda Form.docx
+++ b/Admin/MgmtFeedbackMeetings/26_10_22/Form A - 26_10_22 Agenda Form.docx
@@ -178,116 +178,77 @@
         </w:rPr>
         <w:t xml:space="preserve">Student: </w:t>
         <w:tab/>
-      </w:r>
-      <w:r>
-        <w:rPr>
-          <w:b/>
-        </w:rPr>
         <w:t>Kyle Christie</w:t>
-      </w:r>
-      <w:r>
-        <w:rPr>
-          <w:b/>
-        </w:rPr>
         <w:tab/>
         <w:tab/>
         <w:tab/>
-        <w:t xml:space="preserve">Supervisor: </w:t>
-      </w:r>
-      <w:r>
-        <w:rPr>
-          <w:b/>
-        </w:rPr>
-        <w:t>Paul Keir</w:t>
-      </w:r>
-    </w:p>
-    <w:p>
-      <w:pPr>
-        <w:pStyle w:val="Normal"/>
-        <w:rPr>
-          <w:b/>
-          <w:b/>
-        </w:rPr>
-      </w:pPr>
-      <w:r>
-        <w:rPr>
-          <w:b/>
-        </w:rPr>
-      </w:r>
-    </w:p>
-    <w:p>
-      <w:pPr>
-        <w:pStyle w:val="Normal"/>
-        <w:rPr>
-          <w:b/>
-          <w:b/>
-        </w:rPr>
-      </w:pPr>
-      <w:r>
-        <w:rPr>
-          <w:b/>
-        </w:rPr>
-      </w:r>
-    </w:p>
-    <w:p>
-      <w:pPr>
-        <w:pStyle w:val="Normal"/>
-        <w:rPr>
-          <w:b/>
-          <w:b/>
-        </w:rPr>
-      </w:pPr>
-      <w:r>
-        <w:rPr>
-          <w:b/>
-        </w:rPr>
-      </w:r>
-    </w:p>
-    <w:p>
-      <w:pPr>
-        <w:pStyle w:val="Normal"/>
-        <w:rPr>
-          <w:b/>
-          <w:b/>
-        </w:rPr>
-      </w:pPr>
-      <w:r>
-        <w:rPr>
-          <w:b/>
-        </w:rPr>
-        <w:t xml:space="preserve">Meeting Number: </w:t>
-      </w:r>
-      <w:r>
-        <w:rPr>
-          <w:b/>
-        </w:rPr>
-        <w:t>2 (Week 6</w:t>
-      </w:r>
-      <w:r>
-        <w:rPr>
-          <w:b/>
-        </w:rPr>
-        <w:t>/7</w:t>
-      </w:r>
-      <w:r>
-        <w:rPr>
-          <w:b/>
-        </w:rPr>
-        <w:t>)</w:t>
-      </w:r>
-      <w:r>
-        <w:rPr>
-          <w:b/>
-        </w:rPr>
+        <w:t>Supervisor: Paul Keir</w:t>
+      </w:r>
+    </w:p>
+    <w:p>
+      <w:pPr>
+        <w:pStyle w:val="Normal"/>
+        <w:rPr>
+          <w:b/>
+          <w:b/>
+        </w:rPr>
+      </w:pPr>
+      <w:r>
+        <w:rPr>
+          <w:b/>
+        </w:rPr>
+      </w:r>
+    </w:p>
+    <w:p>
+      <w:pPr>
+        <w:pStyle w:val="Normal"/>
+        <w:rPr>
+          <w:b/>
+          <w:b/>
+        </w:rPr>
+      </w:pPr>
+      <w:r>
+        <w:rPr>
+          <w:b/>
+        </w:rPr>
+      </w:r>
+    </w:p>
+    <w:p>
+      <w:pPr>
+        <w:pStyle w:val="Normal"/>
+        <w:rPr>
+          <w:b/>
+          <w:b/>
+        </w:rPr>
+      </w:pPr>
+      <w:r>
+        <w:rPr>
+          <w:b/>
+        </w:rPr>
+      </w:r>
+    </w:p>
+    <w:p>
+      <w:pPr>
+        <w:pStyle w:val="Normal"/>
+        <w:rPr>
+          <w:b/>
+          <w:b/>
+        </w:rPr>
+      </w:pPr>
+      <w:r>
+        <w:rPr>
+          <w:b/>
+        </w:rPr>
+        <w:t>Meeting Number: 2 (Week 6/7)</w:t>
         <w:tab/>
         <w:tab/>
-        <w:t xml:space="preserve">Date/Time: </w:t>
-      </w:r>
-      <w:r>
-        <w:rPr>
-          <w:b/>
-        </w:rPr>
-        <w:t>26/10/22 @ 1330</w:t>
+        <w:t>Date/Time: 26/10/22 @ 13</w:t>
+      </w:r>
+      <w:r>
+        <w:rPr>
+          <w:b/>
+        </w:rPr>
+        <w:t>00</w:t>
       </w:r>
     </w:p>
     <w:p>
@@ -561,14 +522,18 @@
         <w:pStyle w:val="Normal"/>
         <w:numPr>
           <w:ilvl w:val="0"/>
-          <w:numId w:val="4"/>
+          <w:numId w:val="3"/>
         </w:numPr>
         <w:jc w:val="left"/>
         <w:rPr/>
       </w:pPr>
       <w:r>
         <w:rPr/>
-        <w:t>Summary/Showcase of work undertaken since last meeting (3/10/22)</w:t>
+        <w:t xml:space="preserve">Summary/Showcase of work undertaken since last meeting (3/10/22) </w:t>
+      </w:r>
+      <w:r>
+        <w:rPr/>
+        <w:t>[X]</w:t>
       </w:r>
     </w:p>
     <w:p>
@@ -576,14 +541,18 @@
         <w:pStyle w:val="Normal"/>
         <w:numPr>
           <w:ilvl w:val="0"/>
-          <w:numId w:val="4"/>
+          <w:numId w:val="3"/>
         </w:numPr>
         <w:jc w:val="left"/>
         <w:rPr/>
       </w:pPr>
       <w:r>
         <w:rPr/>
-        <w:t>Discussion regarding end project deliverable – a Mouse driver. Is this suitable? Recommended backup?</w:t>
+        <w:t xml:space="preserve">Discussion regarding end project deliverable – a Mouse driver. Is this suitable? Recommended backup? </w:t>
+      </w:r>
+      <w:r>
+        <w:rPr/>
+        <w:t xml:space="preserve">[X] </w:t>
       </w:r>
     </w:p>
     <w:p>
@@ -591,7 +560,7 @@
         <w:pStyle w:val="Normal"/>
         <w:numPr>
           <w:ilvl w:val="0"/>
-          <w:numId w:val="4"/>
+          <w:numId w:val="3"/>
         </w:numPr>
         <w:jc w:val="left"/>
         <w:rPr/>
@@ -606,7 +575,7 @@
         <w:pStyle w:val="Normal"/>
         <w:numPr>
           <w:ilvl w:val="0"/>
-          <w:numId w:val="4"/>
+          <w:numId w:val="3"/>
         </w:numPr>
         <w:jc w:val="left"/>
         <w:rPr/>
@@ -621,7 +590,7 @@
         <w:pStyle w:val="Normal"/>
         <w:numPr>
           <w:ilvl w:val="0"/>
-          <w:numId w:val="4"/>
+          <w:numId w:val="3"/>
         </w:numPr>
         <w:jc w:val="left"/>
         <w:rPr/>
@@ -636,7 +605,7 @@
         <w:pStyle w:val="Normal"/>
         <w:numPr>
           <w:ilvl w:val="0"/>
-          <w:numId w:val="4"/>
+          <w:numId w:val="3"/>
         </w:numPr>
         <w:jc w:val="left"/>
         <w:rPr/>
@@ -974,27 +943,27 @@
     </w:lvl>
     <w:lvl w:ilvl="1">
       <w:start w:val="1"/>
-      <w:numFmt w:val="lowerLetter"/>
+      <w:numFmt w:val="decimal"/>
       <w:lvlText w:val="%2."/>
       <w:lvlJc w:val="left"/>
       <w:pPr>
         <w:tabs>
-          <w:tab w:val="num" w:pos="0"/>
+          <w:tab w:val="num" w:pos="360"/>
+        </w:tabs>
+        <w:ind w:left="360" w:hanging="360"/>
+      </w:pPr>
+      <w:rPr/>
+    </w:lvl>
+    <w:lvl w:ilvl="2">
+      <w:start w:val="1"/>
+      <w:numFmt w:val="decimal"/>
+      <w:lvlText w:val="%3."/>
+      <w:lvlJc w:val="left"/>
+      <w:pPr>
+        <w:tabs>
+          <w:tab w:val="num" w:pos="720"/>
         </w:tabs>
         <w:ind w:left="720" w:hanging="360"/>
-      </w:pPr>
-      <w:rPr/>
-    </w:lvl>
-    <w:lvl w:ilvl="2">
-      <w:start w:val="1"/>
-      <w:numFmt w:val="lowerRoman"/>
-      <w:lvlText w:val="%3."/>
-      <w:lvlJc w:val="right"/>
-      <w:pPr>
-        <w:tabs>
-          <w:tab w:val="num" w:pos="0"/>
-        </w:tabs>
-        <w:ind w:left="1440" w:hanging="180"/>
       </w:pPr>
       <w:rPr/>
     </w:lvl>
@@ -1005,35 +974,35 @@
       <w:lvlJc w:val="left"/>
       <w:pPr>
         <w:tabs>
-          <w:tab w:val="num" w:pos="0"/>
-        </w:tabs>
-        <w:ind w:left="2160" w:hanging="360"/>
+          <w:tab w:val="num" w:pos="1080"/>
+        </w:tabs>
+        <w:ind w:left="1080" w:hanging="360"/>
       </w:pPr>
       <w:rPr/>
     </w:lvl>
     <w:lvl w:ilvl="4">
       <w:start w:val="1"/>
-      <w:numFmt w:val="lowerLetter"/>
+      <w:numFmt w:val="decimal"/>
       <w:lvlText w:val="%5."/>
       <w:lvlJc w:val="left"/>
       <w:pPr>
         <w:tabs>
-          <w:tab w:val="num" w:pos="0"/>
-        </w:tabs>
-        <w:ind w:left="2880" w:hanging="360"/>
+          <w:tab w:val="num" w:pos="1440"/>
+        </w:tabs>
+        <w:ind w:left="1440" w:hanging="360"/>
       </w:pPr>
       <w:rPr/>
     </w:lvl>
     <w:lvl w:ilvl="5">
       <w:start w:val="1"/>
-      <w:numFmt w:val="lowerRoman"/>
+      <w:numFmt w:val="decimal"/>
       <w:lvlText w:val="%6."/>
-      <w:lvlJc w:val="right"/>
-      <w:pPr>
-        <w:tabs>
-          <w:tab w:val="num" w:pos="0"/>
-        </w:tabs>
-        <w:ind w:left="3600" w:hanging="180"/>
+      <w:lvlJc w:val="left"/>
+      <w:pPr>
+        <w:tabs>
+          <w:tab w:val="num" w:pos="1800"/>
+        </w:tabs>
+        <w:ind w:left="1800" w:hanging="360"/>
       </w:pPr>
       <w:rPr/>
     </w:lvl>
@@ -1044,159 +1013,40 @@
       <w:lvlJc w:val="left"/>
       <w:pPr>
         <w:tabs>
-          <w:tab w:val="num" w:pos="0"/>
-        </w:tabs>
-        <w:ind w:left="4320" w:hanging="360"/>
+          <w:tab w:val="num" w:pos="2160"/>
+        </w:tabs>
+        <w:ind w:left="2160" w:hanging="360"/>
       </w:pPr>
       <w:rPr/>
     </w:lvl>
     <w:lvl w:ilvl="7">
       <w:start w:val="1"/>
-      <w:numFmt w:val="lowerLetter"/>
+      <w:numFmt w:val="decimal"/>
       <w:lvlText w:val="%8."/>
       <w:lvlJc w:val="left"/>
       <w:pPr>
         <w:tabs>
-          <w:tab w:val="num" w:pos="0"/>
-        </w:tabs>
-        <w:ind w:left="5040" w:hanging="360"/>
+          <w:tab w:val="num" w:pos="2520"/>
+        </w:tabs>
+        <w:ind w:left="2520" w:hanging="360"/>
       </w:pPr>
       <w:rPr/>
     </w:lvl>
     <w:lvl w:ilvl="8">
       <w:start w:val="1"/>
-      <w:numFmt w:val="lowerRoman"/>
+      <w:numFmt w:val="decimal"/>
       <w:lvlText w:val="%9."/>
-      <w:lvlJc w:val="right"/>
-      <w:pPr>
-        <w:tabs>
-          <w:tab w:val="num" w:pos="0"/>
-        </w:tabs>
-        <w:ind w:left="5760" w:hanging="180"/>
+      <w:lvlJc w:val="left"/>
+      <w:pPr>
+        <w:tabs>
+          <w:tab w:val="num" w:pos="2880"/>
+        </w:tabs>
+        <w:ind w:left="2880" w:hanging="360"/>
       </w:pPr>
       <w:rPr/>
     </w:lvl>
   </w:abstractNum>
   <w:abstractNum w:abstractNumId="4">
-    <w:lvl w:ilvl="0">
-      <w:start w:val="1"/>
-      <w:numFmt w:val="decimal"/>
-      <w:lvlText w:val="%1."/>
-      <w:lvlJc w:val="left"/>
-      <w:pPr>
-        <w:tabs>
-          <w:tab w:val="num" w:pos="0"/>
-        </w:tabs>
-        <w:ind w:left="0" w:hanging="360"/>
-      </w:pPr>
-      <w:rPr/>
-    </w:lvl>
-    <w:lvl w:ilvl="1">
-      <w:start w:val="1"/>
-      <w:numFmt w:val="decimal"/>
-      <w:lvlText w:val="%2."/>
-      <w:lvlJc w:val="left"/>
-      <w:pPr>
-        <w:tabs>
-          <w:tab w:val="num" w:pos="360"/>
-        </w:tabs>
-        <w:ind w:left="360" w:hanging="360"/>
-      </w:pPr>
-      <w:rPr/>
-    </w:lvl>
-    <w:lvl w:ilvl="2">
-      <w:start w:val="1"/>
-      <w:numFmt w:val="decimal"/>
-      <w:lvlText w:val="%3."/>
-      <w:lvlJc w:val="left"/>
-      <w:pPr>
-        <w:tabs>
-          <w:tab w:val="num" w:pos="720"/>
-        </w:tabs>
-        <w:ind w:left="720" w:hanging="360"/>
-      </w:pPr>
-      <w:rPr/>
-    </w:lvl>
-    <w:lvl w:ilvl="3">
-      <w:start w:val="1"/>
-      <w:numFmt w:val="decimal"/>
-      <w:lvlText w:val="%4."/>
-      <w:lvlJc w:val="left"/>
-      <w:pPr>
-        <w:tabs>
-          <w:tab w:val="num" w:pos="1080"/>
-        </w:tabs>
-        <w:ind w:left="1080" w:hanging="360"/>
-      </w:pPr>
-      <w:rPr/>
-    </w:lvl>
-    <w:lvl w:ilvl="4">
-      <w:start w:val="1"/>
-      <w:numFmt w:val="decimal"/>
-      <w:lvlText w:val="%5."/>
-      <w:lvlJc w:val="left"/>
-      <w:pPr>
-        <w:tabs>
-          <w:tab w:val="num" w:pos="1440"/>
-        </w:tabs>
-        <w:ind w:left="1440" w:hanging="360"/>
-      </w:pPr>
-      <w:rPr/>
-    </w:lvl>
-    <w:lvl w:ilvl="5">
-      <w:start w:val="1"/>
-      <w:numFmt w:val="decimal"/>
-      <w:lvlText w:val="%6."/>
-      <w:lvlJc w:val="left"/>
-      <w:pPr>
-        <w:tabs>
-          <w:tab w:val="num" w:pos="1800"/>
-        </w:tabs>
-        <w:ind w:left="1800" w:hanging="360"/>
-      </w:pPr>
-      <w:rPr/>
-    </w:lvl>
-    <w:lvl w:ilvl="6">
-      <w:start w:val="1"/>
-      <w:numFmt w:val="decimal"/>
-      <w:lvlText w:val="%7."/>
-      <w:lvlJc w:val="left"/>
-      <w:pPr>
-        <w:tabs>
-          <w:tab w:val="num" w:pos="2160"/>
-        </w:tabs>
-        <w:ind w:left="2160" w:hanging="360"/>
-      </w:pPr>
-      <w:rPr/>
-    </w:lvl>
-    <w:lvl w:ilvl="7">
-      <w:start w:val="1"/>
-      <w:numFmt w:val="decimal"/>
-      <w:lvlText w:val="%8."/>
-      <w:lvlJc w:val="left"/>
-      <w:pPr>
-        <w:tabs>
-          <w:tab w:val="num" w:pos="2520"/>
-        </w:tabs>
-        <w:ind w:left="2520" w:hanging="360"/>
-      </w:pPr>
-      <w:rPr/>
-    </w:lvl>
-    <w:lvl w:ilvl="8">
-      <w:start w:val="1"/>
-      <w:numFmt w:val="decimal"/>
-      <w:lvlText w:val="%9."/>
-      <w:lvlJc w:val="left"/>
-      <w:pPr>
-        <w:tabs>
-          <w:tab w:val="num" w:pos="2880"/>
-        </w:tabs>
-        <w:ind w:left="2880" w:hanging="360"/>
-      </w:pPr>
-      <w:rPr/>
-    </w:lvl>
-  </w:abstractNum>
-  <w:abstractNum w:abstractNumId="5">
     <w:lvl w:ilvl="0">
       <w:start w:val="1"/>
       <w:numFmt w:val="none"/>
@@ -1326,9 +1176,6 @@
   </w:num>
   <w:num w:numId="4">
     <w:abstractNumId w:val="4"/>
-  </w:num>
-  <w:num w:numId="5">
-    <w:abstractNumId w:val="5"/>
   </w:num>
 </w:numbering>
 </file>
@@ -1734,6 +1581,7 @@
     <w:rsid w:val="00b600f4"/>
     <w:pPr>
       <w:widowControl/>
+      <w:suppressAutoHyphens w:val="true"/>
       <w:bidi w:val="0"/>
       <w:spacing w:before="0" w:after="0"/>
       <w:ind w:hanging="720"/>

</xml_diff>